<commit_message>
update figs in reports
</commit_message>
<xml_diff>
--- a/reports/part_1.docx
+++ b/reports/part_1.docx
@@ -163,7 +163,19 @@
         <w:rPr>
           <w:rFonts w:ascii="Times New Roman" w:hAnsi="Times New Roman" w:cs="Times New Roman"/>
         </w:rPr>
-        <w:t>, pass). Three additional features include first name, last name and notes. The name of a student should not affect whether they pass the test and the notes column is mostly blank with random information for some entries.</w:t>
+        <w:t xml:space="preserve">, pass). Three additional features include first name, last name and notes. The name of a student should not affect whether </w:t>
+      </w:r>
+      <w:r>
+        <w:rPr>
+          <w:rFonts w:ascii="Times New Roman" w:hAnsi="Times New Roman" w:cs="Times New Roman"/>
+        </w:rPr>
+        <w:t>he or she</w:t>
+      </w:r>
+      <w:r>
+        <w:rPr>
+          <w:rFonts w:ascii="Times New Roman" w:hAnsi="Times New Roman" w:cs="Times New Roman"/>
+        </w:rPr>
+        <w:t xml:space="preserve"> pass the test and the notes column is mostly blank with random information for some entries.</w:t>
       </w:r>
     </w:p>
     <w:p>
@@ -236,13 +248,25 @@
         <w:rPr>
           <w:rFonts w:ascii="Times New Roman" w:hAnsi="Times New Roman" w:cs="Times New Roman"/>
         </w:rPr>
-        <w:t>can</w:t>
-      </w:r>
-      <w:r>
-        <w:rPr>
-          <w:rFonts w:ascii="Times New Roman" w:hAnsi="Times New Roman" w:cs="Times New Roman"/>
-        </w:rPr>
-        <w:t xml:space="preserve"> be used to explain which students are most likely to pass the test include sex, language, country, and age. After transforming binary features into integers</w:t>
+        <w:t>could</w:t>
+      </w:r>
+      <w:r>
+        <w:rPr>
+          <w:rFonts w:ascii="Times New Roman" w:hAnsi="Times New Roman" w:cs="Times New Roman"/>
+        </w:rPr>
+        <w:t xml:space="preserve"> be used to </w:t>
+      </w:r>
+      <w:r>
+        <w:rPr>
+          <w:rFonts w:ascii="Times New Roman" w:hAnsi="Times New Roman" w:cs="Times New Roman"/>
+        </w:rPr>
+        <w:t>determine</w:t>
+      </w:r>
+      <w:r>
+        <w:rPr>
+          <w:rFonts w:ascii="Times New Roman" w:hAnsi="Times New Roman" w:cs="Times New Roman"/>
+        </w:rPr>
+        <w:t xml:space="preserve"> which students are most likely to pass the test include sex, language, country, and age. After transforming binary features into integers</w:t>
       </w:r>
       <w:r>
         <w:rPr>
@@ -254,7 +278,43 @@
         <w:rPr>
           <w:rFonts w:ascii="Times New Roman" w:hAnsi="Times New Roman" w:cs="Times New Roman"/>
         </w:rPr>
-        <w:t xml:space="preserve">and the categorical variables into dummy variables, I examined the Pearson correlation between the features and whether a student passed the test. The feature with the highest correlation was sex, followed by age and Mexico. However, all of the correlations were very low, indicating that there is </w:t>
+        <w:t>and the categorical variables into dummy variables, I examined the Pearson correlation between the features and whether a student passed the test. The feature with the highest correlation was sex</w:t>
+      </w:r>
+      <w:r>
+        <w:rPr>
+          <w:rFonts w:ascii="Times New Roman" w:hAnsi="Times New Roman" w:cs="Times New Roman"/>
+        </w:rPr>
+        <w:t xml:space="preserve"> (0.1873)</w:t>
+      </w:r>
+      <w:r>
+        <w:rPr>
+          <w:rFonts w:ascii="Times New Roman" w:hAnsi="Times New Roman" w:cs="Times New Roman"/>
+        </w:rPr>
+        <w:t>, followed by age</w:t>
+      </w:r>
+      <w:r>
+        <w:rPr>
+          <w:rFonts w:ascii="Times New Roman" w:hAnsi="Times New Roman" w:cs="Times New Roman"/>
+        </w:rPr>
+        <w:t xml:space="preserve"> (0.0594)</w:t>
+      </w:r>
+      <w:r>
+        <w:rPr>
+          <w:rFonts w:ascii="Times New Roman" w:hAnsi="Times New Roman" w:cs="Times New Roman"/>
+        </w:rPr>
+        <w:t xml:space="preserve"> and Mexico</w:t>
+      </w:r>
+      <w:r>
+        <w:rPr>
+          <w:rFonts w:ascii="Times New Roman" w:hAnsi="Times New Roman" w:cs="Times New Roman"/>
+        </w:rPr>
+        <w:t xml:space="preserve"> (0.0224)</w:t>
+      </w:r>
+      <w:r>
+        <w:rPr>
+          <w:rFonts w:ascii="Times New Roman" w:hAnsi="Times New Roman" w:cs="Times New Roman"/>
+        </w:rPr>
+        <w:t xml:space="preserve">. However, all of the correlations were very low, indicating that there is </w:t>
       </w:r>
       <w:r>
         <w:rPr>
@@ -290,7 +350,7 @@
         <w:rPr>
           <w:rFonts w:ascii="Times New Roman" w:hAnsi="Times New Roman" w:cs="Times New Roman"/>
         </w:rPr>
-        <w:t xml:space="preserve"> between </w:t>
+        <w:t xml:space="preserve"> </w:t>
       </w:r>
       <w:r>
         <w:rPr>
@@ -408,25 +468,19 @@
         <w:rPr>
           <w:rFonts w:ascii="Times New Roman" w:hAnsi="Times New Roman" w:cs="Times New Roman"/>
         </w:rPr>
-        <w:t xml:space="preserve">, males were coded as 1 and females were coded as 0. Therefore, the positive correlation between </w:t>
-      </w:r>
-      <w:r>
-        <w:rPr>
-          <w:rFonts w:ascii="Times New Roman" w:hAnsi="Times New Roman" w:cs="Times New Roman"/>
-        </w:rPr>
-        <w:t>the variables</w:t>
-      </w:r>
-      <w:r>
-        <w:rPr>
-          <w:rFonts w:ascii="Times New Roman" w:hAnsi="Times New Roman" w:cs="Times New Roman"/>
-        </w:rPr>
-        <w:t xml:space="preserve"> indicates that males are more likely to pass the test than females. Indeed, </w:t>
-      </w:r>
-      <w:r>
-        <w:rPr>
-          <w:rFonts w:ascii="Times New Roman" w:hAnsi="Times New Roman" w:cs="Times New Roman"/>
-        </w:rPr>
-        <w:t>examining</w:t>
+        <w:t xml:space="preserve">, males were coded as 1 and females were coded as 0. Therefore, the positive correlation indicates that males are more likely to pass the test than females. </w:t>
+      </w:r>
+      <w:r>
+        <w:rPr>
+          <w:rFonts w:ascii="Times New Roman" w:hAnsi="Times New Roman" w:cs="Times New Roman"/>
+        </w:rPr>
+        <w:t>E</w:t>
+      </w:r>
+      <w:r>
+        <w:rPr>
+          <w:rFonts w:ascii="Times New Roman" w:hAnsi="Times New Roman" w:cs="Times New Roman"/>
+        </w:rPr>
+        <w:t>xamining</w:t>
       </w:r>
       <w:r>
         <w:rPr>
@@ -716,33 +770,87 @@
         <w:rPr>
           <w:rFonts w:ascii="Times New Roman" w:hAnsi="Times New Roman" w:cs="Times New Roman"/>
         </w:rPr>
-        <w:t xml:space="preserve">Pass rates by language range from 72.1% for Italian to 86.5% for Finnish. Languages with the highest pass rates were Finnish, English and Spanish. Languages with the lowest pass rates were Italian, French, and Japanese. This is similar to the results of ranking countries by pass rate, which showed that students from Finland had the highest pass rate, followed by students from Mexico and Australia. </w:t>
-      </w:r>
-    </w:p>
-    <w:p>
-      <w:pPr>
-        <w:tabs>
-          <w:tab w:val="left" w:pos="1331"/>
-        </w:tabs>
-        <w:rPr>
-          <w:rFonts w:ascii="Times New Roman" w:hAnsi="Times New Roman" w:cs="Times New Roman"/>
-        </w:rPr>
-      </w:pPr>
-    </w:p>
-    <w:p>
-      <w:pPr>
-        <w:tabs>
-          <w:tab w:val="left" w:pos="1331"/>
-        </w:tabs>
-        <w:rPr>
-          <w:rFonts w:ascii="Times New Roman" w:hAnsi="Times New Roman" w:cs="Times New Roman"/>
-        </w:rPr>
-      </w:pPr>
-      <w:r>
-        <w:rPr>
-          <w:rFonts w:ascii="Times New Roman" w:hAnsi="Times New Roman" w:cs="Times New Roman"/>
-        </w:rPr>
-        <w:t xml:space="preserve">While the range of pass rates seems to indicate a relationship between the language a student speaks and whether he or she passes the test, the low correlations between pass and the dummy encoded language features indicates this is not the case. A chi-square test of independence for pass rates across languages provides corroboration. The chi-square statistic was 6.78 with a p-value of 0.2379. The high p-value indicates that the difference in pass rates across languages is not statistically significant at a </w:t>
+        <w:t>Pass rates by language range from 72.1% for Italian to 86.5% for Finnish. Languages with the highest pass rates were Finnish, English and Spanish</w:t>
+      </w:r>
+      <w:r>
+        <w:rPr>
+          <w:rFonts w:ascii="Times New Roman" w:hAnsi="Times New Roman" w:cs="Times New Roman"/>
+        </w:rPr>
+        <w:t xml:space="preserve"> and l</w:t>
+      </w:r>
+      <w:r>
+        <w:rPr>
+          <w:rFonts w:ascii="Times New Roman" w:hAnsi="Times New Roman" w:cs="Times New Roman"/>
+        </w:rPr>
+        <w:t xml:space="preserve">anguages with the lowest pass rates were Italian, French, and Japanese. This is similar to the results of ranking countries by pass rate, which showed that students from Finland had the highest pass rate, followed by students from Mexico and Australia. </w:t>
+      </w:r>
+    </w:p>
+    <w:p>
+      <w:pPr>
+        <w:tabs>
+          <w:tab w:val="left" w:pos="1331"/>
+        </w:tabs>
+        <w:rPr>
+          <w:rFonts w:ascii="Times New Roman" w:hAnsi="Times New Roman" w:cs="Times New Roman"/>
+        </w:rPr>
+      </w:pPr>
+    </w:p>
+    <w:p>
+      <w:pPr>
+        <w:tabs>
+          <w:tab w:val="left" w:pos="1331"/>
+        </w:tabs>
+        <w:rPr>
+          <w:rFonts w:ascii="Times New Roman" w:hAnsi="Times New Roman" w:cs="Times New Roman"/>
+        </w:rPr>
+      </w:pPr>
+      <w:r>
+        <w:rPr>
+          <w:rFonts w:ascii="Times New Roman" w:hAnsi="Times New Roman" w:cs="Times New Roman"/>
+        </w:rPr>
+        <w:t xml:space="preserve">A chi-square test of independence was performed to determine if the difference in pass rates </w:t>
+      </w:r>
+      <w:r>
+        <w:rPr>
+          <w:rFonts w:ascii="Times New Roman" w:hAnsi="Times New Roman" w:cs="Times New Roman"/>
+        </w:rPr>
+        <w:t>across</w:t>
+      </w:r>
+      <w:r>
+        <w:rPr>
+          <w:rFonts w:ascii="Times New Roman" w:hAnsi="Times New Roman" w:cs="Times New Roman"/>
+        </w:rPr>
+        <w:t xml:space="preserve"> </w:t>
+      </w:r>
+      <w:r>
+        <w:rPr>
+          <w:rFonts w:ascii="Times New Roman" w:hAnsi="Times New Roman" w:cs="Times New Roman"/>
+        </w:rPr>
+        <w:t>languages</w:t>
+      </w:r>
+      <w:r>
+        <w:rPr>
+          <w:rFonts w:ascii="Times New Roman" w:hAnsi="Times New Roman" w:cs="Times New Roman"/>
+        </w:rPr>
+        <w:t xml:space="preserve"> </w:t>
+      </w:r>
+      <w:r>
+        <w:rPr>
+          <w:rFonts w:ascii="Times New Roman" w:hAnsi="Times New Roman" w:cs="Times New Roman"/>
+        </w:rPr>
+        <w:t>is</w:t>
+      </w:r>
+      <w:r>
+        <w:rPr>
+          <w:rFonts w:ascii="Times New Roman" w:hAnsi="Times New Roman" w:cs="Times New Roman"/>
+        </w:rPr>
+        <w:t xml:space="preserve"> statistically significant. </w:t>
+      </w:r>
+      <w:r>
+        <w:rPr>
+          <w:rFonts w:ascii="Times New Roman" w:hAnsi="Times New Roman" w:cs="Times New Roman"/>
+        </w:rPr>
+        <w:t xml:space="preserve"> The chi-square statistic was 6.78 with a p-value of 0.2379. The high p-value indicates that the difference in pass rates across languages is not statistically significant at a </w:t>
       </w:r>
       <w:r>
         <w:rPr>
@@ -886,57 +994,63 @@
         <w:rPr>
           <w:rFonts w:ascii="Times New Roman" w:hAnsi="Times New Roman" w:cs="Times New Roman"/>
         </w:rPr>
-        <w:t xml:space="preserve">average age of students that passed </w:t>
-      </w:r>
-      <w:r>
-        <w:rPr>
-          <w:rFonts w:ascii="Times New Roman" w:hAnsi="Times New Roman" w:cs="Times New Roman"/>
-        </w:rPr>
-        <w:t xml:space="preserve">the test and students </w:t>
-      </w:r>
-      <w:r>
-        <w:rPr>
-          <w:rFonts w:ascii="Times New Roman" w:hAnsi="Times New Roman" w:cs="Times New Roman"/>
-        </w:rPr>
-        <w:t xml:space="preserve">that </w:t>
-      </w:r>
-      <w:r>
-        <w:rPr>
-          <w:rFonts w:ascii="Times New Roman" w:hAnsi="Times New Roman" w:cs="Times New Roman"/>
-        </w:rPr>
-        <w:t>failed the test is statistically significant</w:t>
-      </w:r>
-      <w:r>
-        <w:rPr>
-          <w:rFonts w:ascii="Times New Roman" w:hAnsi="Times New Roman" w:cs="Times New Roman"/>
-        </w:rPr>
-        <w:t xml:space="preserve">. The t-statistic was 4.12 with a p-value of 2.64e-5. The low p-value indicates that the difference is significant at a 95% confidence level, providing evidence that age is positive correlated with pass rates.  </w:t>
-      </w:r>
-    </w:p>
-    <w:p>
-      <w:pPr>
-        <w:tabs>
-          <w:tab w:val="left" w:pos="1331"/>
-        </w:tabs>
-        <w:rPr>
-          <w:rFonts w:ascii="Times New Roman" w:hAnsi="Times New Roman" w:cs="Times New Roman"/>
-        </w:rPr>
-      </w:pPr>
-    </w:p>
-    <w:p>
-      <w:pPr>
-        <w:tabs>
-          <w:tab w:val="left" w:pos="1331"/>
-        </w:tabs>
-        <w:rPr>
-          <w:rFonts w:ascii="Times New Roman" w:hAnsi="Times New Roman" w:cs="Times New Roman"/>
-        </w:rPr>
-      </w:pPr>
-      <w:r>
-        <w:rPr>
-          <w:rFonts w:ascii="Times New Roman" w:hAnsi="Times New Roman" w:cs="Times New Roman"/>
-        </w:rPr>
-        <w:t xml:space="preserve">Binning age by quartile shows that 76% of students between 18 and 30, 79% of students between 24 and 30 and 81% of students between the age of 30 and 50 </w:t>
+        <w:t xml:space="preserve">average age </w:t>
+      </w:r>
+      <w:r>
+        <w:rPr>
+          <w:rFonts w:ascii="Times New Roman" w:hAnsi="Times New Roman" w:cs="Times New Roman"/>
+        </w:rPr>
+        <w:t>is statistically significant</w:t>
+      </w:r>
+      <w:r>
+        <w:rPr>
+          <w:rFonts w:ascii="Times New Roman" w:hAnsi="Times New Roman" w:cs="Times New Roman"/>
+        </w:rPr>
+        <w:t xml:space="preserve">. The t-statistic was 4.12 with a p-value of 2.64e-5. The low p-value indicates that the difference is significant at a 95% confidence level, providing evidence </w:t>
+      </w:r>
+      <w:r>
+        <w:rPr>
+          <w:rFonts w:ascii="Times New Roman" w:hAnsi="Times New Roman" w:cs="Times New Roman"/>
+        </w:rPr>
+        <w:t xml:space="preserve">that students that pass the class are, on average, older than students that fail the test. </w:t>
+      </w:r>
+    </w:p>
+    <w:p>
+      <w:pPr>
+        <w:tabs>
+          <w:tab w:val="left" w:pos="1331"/>
+        </w:tabs>
+        <w:rPr>
+          <w:rFonts w:ascii="Times New Roman" w:hAnsi="Times New Roman" w:cs="Times New Roman"/>
+        </w:rPr>
+      </w:pPr>
+    </w:p>
+    <w:p>
+      <w:pPr>
+        <w:tabs>
+          <w:tab w:val="left" w:pos="1331"/>
+        </w:tabs>
+        <w:rPr>
+          <w:rFonts w:ascii="Times New Roman" w:hAnsi="Times New Roman" w:cs="Times New Roman"/>
+        </w:rPr>
+      </w:pPr>
+      <w:r>
+        <w:rPr>
+          <w:rFonts w:ascii="Times New Roman" w:hAnsi="Times New Roman" w:cs="Times New Roman"/>
+        </w:rPr>
+        <w:t>Binning age by quartile</w:t>
+      </w:r>
+      <w:r>
+        <w:rPr>
+          <w:rFonts w:ascii="Times New Roman" w:hAnsi="Times New Roman" w:cs="Times New Roman"/>
+        </w:rPr>
+        <w:t>s</w:t>
+      </w:r>
+      <w:r>
+        <w:rPr>
+          <w:rFonts w:ascii="Times New Roman" w:hAnsi="Times New Roman" w:cs="Times New Roman"/>
+        </w:rPr>
+        <w:t xml:space="preserve"> shows that 76% of students between 18 and 30, 79% of students between 24 and 30 and 81% of students between 30 and 50 </w:t>
       </w:r>
       <w:r>
         <w:rPr>
@@ -998,8 +1112,14 @@
         <w:rPr>
           <w:rFonts w:ascii="Times New Roman" w:hAnsi="Times New Roman" w:cs="Times New Roman"/>
         </w:rPr>
+        <w:t xml:space="preserve">In order to determine which pairs have a significant difference, a post-hoc test was performed by running a chi-square test for each pair of age bands. Since tests were run repeatedly, the Bonferroni adjustment was used to correct for issues associated with multiple testing. Based on </w:t>
+      </w:r>
+      <w:r>
+        <w:rPr>
+          <w:rFonts w:ascii="Times New Roman" w:hAnsi="Times New Roman" w:cs="Times New Roman"/>
+        </w:rPr>
         <w:lastRenderedPageBreak/>
-        <w:t>In order to determine which pairs have a significant difference, a post-hoc test was performed by running a chi-square test for each pair of age bands. Since tests were run repeatedly, the Bonferroni adjustment was used to correct for issues associated with multiple testing. Based on the results of the post-hoc analysis, there is a significant difference in pass rates between students under the age of 30 and students above the age of 30, with approximately 76.9% of those under 30 passing the test and 81.2% of those above 30 passing.</w:t>
+        <w:t>the results of the post-hoc analysis, there is a significant difference in pass rates between students under the age of 30 and students above the age of 30, with approximately 76.9% of those under 30 passing the test and 81.2% of those above 30 passing.</w:t>
       </w:r>
     </w:p>
     <w:p>
@@ -1205,13 +1325,7 @@
         <w:rPr>
           <w:rFonts w:ascii="Times New Roman" w:hAnsi="Times New Roman" w:cs="Times New Roman"/>
         </w:rPr>
-        <w:t xml:space="preserve"> and </w:t>
-      </w:r>
-      <w:r>
-        <w:rPr>
-          <w:rFonts w:ascii="Times New Roman" w:hAnsi="Times New Roman" w:cs="Times New Roman"/>
-        </w:rPr>
-        <w:t>students over the age of 30 are more likely to pass the exam than students under the age of 30.</w:t>
+        <w:t>.</w:t>
       </w:r>
     </w:p>
     <w:p>
@@ -1424,7 +1538,13 @@
         <w:rPr>
           <w:rFonts w:ascii="Times New Roman" w:hAnsi="Times New Roman" w:cs="Times New Roman"/>
         </w:rPr>
-        <w:t xml:space="preserve">Approximately 88% of students who took the Dojo class passed the test, while only 74% of students who did not take the class passed. A chi-square test examining the relationship between </w:t>
+        <w:t xml:space="preserve">Approximately 88% of students who took the Dojo class passed the test, while only 74% of students who did not take the class passed. A chi-square test </w:t>
+      </w:r>
+      <w:r>
+        <w:rPr>
+          <w:rFonts w:ascii="Times New Roman" w:hAnsi="Times New Roman" w:cs="Times New Roman"/>
+        </w:rPr>
+        <w:t xml:space="preserve">between </w:t>
       </w:r>
       <w:r>
         <w:rPr>
@@ -1524,44 +1644,80 @@
         <w:rPr>
           <w:rFonts w:ascii="Times New Roman" w:hAnsi="Times New Roman" w:cs="Times New Roman"/>
         </w:rPr>
+        <w:t xml:space="preserve">The distribution of males and females who took the Dojo class is representative of the sample as a whole. That is, </w:t>
+      </w:r>
+      <w:r>
+        <w:rPr>
+          <w:rFonts w:ascii="Times New Roman" w:hAnsi="Times New Roman" w:cs="Times New Roman"/>
+        </w:rPr>
+        <w:t>approximately</w:t>
+      </w:r>
+      <w:r>
+        <w:rPr>
+          <w:rFonts w:ascii="Times New Roman" w:hAnsi="Times New Roman" w:cs="Times New Roman"/>
+        </w:rPr>
+        <w:t xml:space="preserve"> 75% of the students who took the class are male and approximately 75% of students who did not take the class are also male. Furthermore, a two sample t-test examining the relationship between the </w:t>
+      </w:r>
+      <w:r>
+        <w:rPr>
+          <w:rFonts w:ascii="Courier" w:hAnsi="Courier" w:cs="Times New Roman"/>
+        </w:rPr>
+        <w:t>age</w:t>
+      </w:r>
+      <w:r>
+        <w:rPr>
+          <w:rFonts w:ascii="Times New Roman" w:hAnsi="Times New Roman" w:cs="Times New Roman"/>
+        </w:rPr>
+        <w:t xml:space="preserve"> and </w:t>
+      </w:r>
+      <w:r>
+        <w:rPr>
+          <w:rFonts w:ascii="Courier" w:hAnsi="Courier" w:cs="Times New Roman"/>
+        </w:rPr>
+        <w:t>dojo_class</w:t>
+      </w:r>
+      <w:r>
+        <w:rPr>
+          <w:rFonts w:ascii="Times New Roman" w:hAnsi="Times New Roman" w:cs="Times New Roman"/>
+        </w:rPr>
+        <w:t xml:space="preserve"> resulted in a t-statistic of 1.00 with p-value of 0.3158, indicating that there is not a statistically significant difference in the average age of students who took the class and students who did not take the </w:t>
+      </w:r>
+      <w:r>
+        <w:rPr>
+          <w:rFonts w:ascii="Times New Roman" w:hAnsi="Times New Roman" w:cs="Times New Roman"/>
+        </w:rPr>
         <w:lastRenderedPageBreak/>
-        <w:t xml:space="preserve">The distribution of males and females who took the Dojo class is representative of the sample as a whole. That is, </w:t>
-      </w:r>
-      <w:r>
-        <w:rPr>
-          <w:rFonts w:ascii="Times New Roman" w:hAnsi="Times New Roman" w:cs="Times New Roman"/>
-        </w:rPr>
-        <w:t>approximately</w:t>
-      </w:r>
-      <w:r>
-        <w:rPr>
-          <w:rFonts w:ascii="Times New Roman" w:hAnsi="Times New Roman" w:cs="Times New Roman"/>
-        </w:rPr>
-        <w:t xml:space="preserve"> 75% of the students who took the class are male and approximately 75% of students who did not take the class are also male. Furthermore, a two sample t-test examining the relationship between the </w:t>
+        <w:t xml:space="preserve">class. Therefore, we can conclude </w:t>
+      </w:r>
+      <w:r>
+        <w:rPr>
+          <w:rFonts w:ascii="Times New Roman" w:hAnsi="Times New Roman" w:cs="Times New Roman"/>
+        </w:rPr>
+        <w:t>the positive effect of</w:t>
+      </w:r>
+      <w:r>
+        <w:rPr>
+          <w:rFonts w:ascii="Times New Roman" w:hAnsi="Times New Roman" w:cs="Times New Roman"/>
+        </w:rPr>
+        <w:t xml:space="preserve"> </w:t>
       </w:r>
       <w:r>
         <w:rPr>
           <w:rFonts w:ascii="Courier" w:hAnsi="Courier" w:cs="Times New Roman"/>
         </w:rPr>
-        <w:t>age</w:t>
-      </w:r>
-      <w:r>
-        <w:rPr>
-          <w:rFonts w:ascii="Times New Roman" w:hAnsi="Times New Roman" w:cs="Times New Roman"/>
-        </w:rPr>
-        <w:t xml:space="preserve"> and </w:t>
-      </w:r>
-      <w:r>
-        <w:rPr>
-          <w:rFonts w:ascii="Courier" w:hAnsi="Courier" w:cs="Times New Roman"/>
-        </w:rPr>
         <w:t>dojo_class</w:t>
       </w:r>
       <w:r>
         <w:rPr>
           <w:rFonts w:ascii="Times New Roman" w:hAnsi="Times New Roman" w:cs="Times New Roman"/>
         </w:rPr>
-        <w:t xml:space="preserve"> resulted in a t-statistic of 1.00 with p-value of 0.3158, indicating that there is not a statistically significant difference in the average age of students who took the class and students who did not take the class. Therefore, we can conclude that taking the Dojo class increases the chances of passing the test.</w:t>
+        <w:t xml:space="preserve"> on pass rates is independent of the demographic factors.</w:t>
+      </w:r>
+      <w:r>
+        <w:rPr>
+          <w:rFonts w:ascii="Times New Roman" w:hAnsi="Times New Roman" w:cs="Times New Roman"/>
+        </w:rPr>
+        <w:t xml:space="preserve"> </w:t>
       </w:r>
     </w:p>
     <w:p>
@@ -1941,7 +2097,19 @@
         <w:rPr>
           <w:rFonts w:ascii="Times New Roman" w:hAnsi="Times New Roman" w:cs="Times New Roman"/>
         </w:rPr>
-        <w:t xml:space="preserve">Dojo class had the highest impact on whether a student passes the test, followed by sex and age. It is important to note that the relative importances are based on the logistic regression analysis, including any assumptions made by a logistic regression model (e.g., linear relationship between predictors and log odds of the response). Therefore, the relative importances can be different if using a different model. </w:t>
+        <w:t xml:space="preserve">Dojo class had the highest impact on whether a student passes the test, followed by sex and age. It is important to note that the relative importances are based on the logistic regression analysis, including any assumptions made by a logistic regression model (e.g., linear relationship between predictors and log odds of the response). Therefore, the relative importances </w:t>
+      </w:r>
+      <w:r>
+        <w:rPr>
+          <w:rFonts w:ascii="Times New Roman" w:hAnsi="Times New Roman" w:cs="Times New Roman"/>
+        </w:rPr>
+        <w:t>could</w:t>
+      </w:r>
+      <w:r>
+        <w:rPr>
+          <w:rFonts w:ascii="Times New Roman" w:hAnsi="Times New Roman" w:cs="Times New Roman"/>
+        </w:rPr>
+        <w:t xml:space="preserve"> be different if using a different model. </w:t>
       </w:r>
       <w:r>
         <w:rPr>

</xml_diff>